<commit_message>
Final version of the minutes of meetings
</commit_message>
<xml_diff>
--- a/Meeting-1.docx
+++ b/Meeting-1.docx
@@ -1,6 +1,6 @@
 
 <file path=word/document.xml><?xml version="1.0" encoding="utf-8"?>
-<w:document xmlns:wpc="http://schemas.microsoft.com/office/word/2010/wordprocessingCanvas" xmlns:mc="http://schemas.openxmlformats.org/markup-compatibility/2006" xmlns:o="urn:schemas-microsoft-com:office:office" xmlns:r="http://schemas.openxmlformats.org/officeDocument/2006/relationships" xmlns:m="http://schemas.openxmlformats.org/officeDocument/2006/math" xmlns:v="urn:schemas-microsoft-com:vml" xmlns:wp14="http://schemas.microsoft.com/office/word/2010/wordprocessingDrawing" xmlns:wp="http://schemas.openxmlformats.org/drawingml/2006/wordprocessingDrawing" xmlns:w10="urn:schemas-microsoft-com:office:word" xmlns:w="http://schemas.openxmlformats.org/wordprocessingml/2006/main" xmlns:w14="http://schemas.microsoft.com/office/word/2010/wordml" xmlns:wpg="http://schemas.microsoft.com/office/word/2010/wordprocessingGroup" xmlns:wpi="http://schemas.microsoft.com/office/word/2010/wordprocessingInk" xmlns:wne="http://schemas.microsoft.com/office/word/2006/wordml" xmlns:wps="http://schemas.microsoft.com/office/word/2010/wordprocessingShape" mc:Ignorable="w14 wp14">
+<w:document xmlns:wpc="http://schemas.microsoft.com/office/word/2010/wordprocessingCanvas" xmlns:mo="http://schemas.microsoft.com/office/mac/office/2008/main" xmlns:mc="http://schemas.openxmlformats.org/markup-compatibility/2006" xmlns:mv="urn:schemas-microsoft-com:mac:vml" xmlns:o="urn:schemas-microsoft-com:office:office" xmlns:r="http://schemas.openxmlformats.org/officeDocument/2006/relationships" xmlns:m="http://schemas.openxmlformats.org/officeDocument/2006/math" xmlns:v="urn:schemas-microsoft-com:vml" xmlns:wp14="http://schemas.microsoft.com/office/word/2010/wordprocessingDrawing" xmlns:wp="http://schemas.openxmlformats.org/drawingml/2006/wordprocessingDrawing" xmlns:w10="urn:schemas-microsoft-com:office:word" xmlns:w="http://schemas.openxmlformats.org/wordprocessingml/2006/main" xmlns:w14="http://schemas.microsoft.com/office/word/2010/wordml" xmlns:wpg="http://schemas.microsoft.com/office/word/2010/wordprocessingGroup" xmlns:wpi="http://schemas.microsoft.com/office/word/2010/wordprocessingInk" xmlns:wne="http://schemas.microsoft.com/office/word/2006/wordml" xmlns:wps="http://schemas.microsoft.com/office/word/2010/wordprocessingShape" mc:Ignorable="w14 wp14">
   <w:body>
     <w:p>
       <w:pPr>
@@ -43,7 +43,7 @@
         <mc:AlternateContent>
           <mc:Choice Requires="wps">
             <w:drawing>
-              <wp:anchor distT="0" distB="0" distL="114300" distR="114300" simplePos="0" relativeHeight="251657216" behindDoc="0" locked="0" layoutInCell="1" allowOverlap="1">
+              <wp:anchor distT="0" distB="0" distL="114300" distR="114300" simplePos="0" relativeHeight="251657216" behindDoc="0" locked="0" layoutInCell="1" allowOverlap="1" wp14:anchorId="75D0AE16" wp14:editId="61B3717C">
                 <wp:simplePos x="0" y="0"/>
                 <wp:positionH relativeFrom="column">
                   <wp:posOffset>-38100</wp:posOffset>
@@ -882,11 +882,11 @@
           </mc:Choice>
           <mc:Fallback>
             <w:pict>
-              <v:shapetype id="_x0000_t202" coordsize="21600,21600" o:spt="202" path="m,l,21600r21600,l21600,xe">
+              <v:shapetype id="_x0000_t202" coordsize="21600,21600" o:spt="202" path="m0,0l0,21600,21600,21600,21600,0xe">
                 <v:stroke joinstyle="miter"/>
                 <v:path gradientshapeok="t" o:connecttype="rect"/>
               </v:shapetype>
-              <v:shape id="Text Box 7" o:spid="_x0000_s1026" type="#_x0000_t202" style="position:absolute;left:0;text-align:left;margin-left:-3pt;margin-top:10.35pt;width:271pt;height:147.75pt;z-index:251657216;visibility:visible;mso-wrap-style:square;mso-width-percent:0;mso-height-percent:0;mso-wrap-distance-left:9pt;mso-wrap-distance-top:0;mso-wrap-distance-right:9pt;mso-wrap-distance-bottom:0;mso-position-horizontal:absolute;mso-position-horizontal-relative:text;mso-position-vertical:absolute;mso-position-vertical-relative:text;mso-width-percent:0;mso-height-percent:0;mso-width-relative:margin;mso-height-relative:margin;v-text-anchor:top" o:gfxdata="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" stroked="f">
+              <v:shape id="Text Box 7" o:spid="_x0000_s1026" type="#_x0000_t202" style="position:absolute;left:0;text-align:left;margin-left:-2.95pt;margin-top:10.35pt;width:271pt;height:147.75pt;z-index:251657216;visibility:visible;mso-wrap-style:square;mso-width-percent:0;mso-height-percent:0;mso-wrap-distance-left:9pt;mso-wrap-distance-top:0;mso-wrap-distance-right:9pt;mso-wrap-distance-bottom:0;mso-position-horizontal:absolute;mso-position-horizontal-relative:text;mso-position-vertical:absolute;mso-position-vertical-relative:text;mso-width-percent:0;mso-height-percent:0;mso-width-relative:margin;mso-height-relative:margin;v-text-anchor:top" o:gfxdata="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" stroked="f">
                 <v:textbox>
                   <w:txbxContent>
                     <w:tbl>
@@ -1687,7 +1687,7 @@
         <mc:AlternateContent>
           <mc:Choice Requires="wps">
             <w:drawing>
-              <wp:anchor distT="0" distB="0" distL="114300" distR="114300" simplePos="0" relativeHeight="251658240" behindDoc="0" locked="0" layoutInCell="1" allowOverlap="1" wp14:anchorId="6BEFB915" wp14:editId="669C4014">
+              <wp:anchor distT="0" distB="0" distL="114300" distR="114300" simplePos="0" relativeHeight="251658240" behindDoc="0" locked="0" layoutInCell="1" allowOverlap="1" wp14:anchorId="3C1586AD" wp14:editId="20DC7284">
                 <wp:simplePos x="0" y="0"/>
                 <wp:positionH relativeFrom="column">
                   <wp:posOffset>3400425</wp:posOffset>
@@ -2009,7 +2009,7 @@
           </mc:Choice>
           <mc:Fallback>
             <w:pict>
-              <v:shape id="Text Box 307" o:spid="_x0000_s1027" type="#_x0000_t202" style="position:absolute;left:0;text-align:left;margin-left:267.75pt;margin-top:3.6pt;width:222pt;height:93pt;z-index:251658240;visibility:visible;mso-wrap-style:square;mso-width-percent:0;mso-height-percent:0;mso-wrap-distance-left:9pt;mso-wrap-distance-top:0;mso-wrap-distance-right:9pt;mso-wrap-distance-bottom:0;mso-position-horizontal:absolute;mso-position-horizontal-relative:text;mso-position-vertical:absolute;mso-position-vertical-relative:text;mso-width-percent:0;mso-height-percent:0;mso-width-relative:margin;mso-height-relative:margin;v-text-anchor:top" o:gfxdata="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" stroked="f">
+              <v:shape id="Text Box 307" o:spid="_x0000_s1027" type="#_x0000_t202" style="position:absolute;left:0;text-align:left;margin-left:267.75pt;margin-top:3.6pt;width:222pt;height:93pt;z-index:251658240;visibility:visible;mso-wrap-style:square;mso-width-percent:0;mso-height-percent:0;mso-wrap-distance-left:9pt;mso-wrap-distance-top:0;mso-wrap-distance-right:9pt;mso-wrap-distance-bottom:0;mso-position-horizontal:absolute;mso-position-horizontal-relative:text;mso-position-vertical:absolute;mso-position-vertical-relative:text;mso-width-percent:0;mso-height-percent:0;mso-width-relative:margin;mso-height-relative:margin;v-text-anchor:top" o:gfxdata="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" stroked="f">
                 <v:textbox>
                   <w:txbxContent>
                     <w:tbl>
@@ -2392,18 +2392,7 @@
                 <w:sz w:val="22"/>
                 <w:szCs w:val="22"/>
               </w:rPr>
-              <w:t>summary of Discus</w:t>
-            </w:r>
-            <w:bookmarkStart w:id="0" w:name="_GoBack"/>
-            <w:bookmarkEnd w:id="0"/>
-            <w:r>
-              <w:rPr>
-                <w:rFonts w:asciiTheme="minorHAnsi" w:hAnsiTheme="minorHAnsi" w:cstheme="minorHAnsi"/>
-                <w:color w:val="auto"/>
-                <w:sz w:val="22"/>
-                <w:szCs w:val="22"/>
-              </w:rPr>
-              <w:t>sion</w:t>
+              <w:t>summary of Discussion</w:t>
             </w:r>
           </w:p>
         </w:tc>
@@ -2427,7 +2416,45 @@
           </w:tcPr>
           <w:p>
             <w:r>
-              <w:t xml:space="preserve">The agenda of the meeting was to brainstorm some ideas and to select one for the project. We decided to go with android studio developing an android chat application which will work on Local LAN. Every group member was asked to learn socket programming. </w:t>
+              <w:t xml:space="preserve">The agenda of the meeting was to brainstorm </w:t>
+            </w:r>
+            <w:r>
+              <w:t xml:space="preserve">for </w:t>
+            </w:r>
+            <w:r>
+              <w:t>ideas and</w:t>
+            </w:r>
+            <w:r>
+              <w:t xml:space="preserve"> inspiration, and select a realistic one </w:t>
+            </w:r>
+            <w:r>
+              <w:t xml:space="preserve">for the project. We decided to </w:t>
+            </w:r>
+            <w:r>
+              <w:t>use</w:t>
+            </w:r>
+            <w:r>
+              <w:t xml:space="preserve"> android studio</w:t>
+            </w:r>
+            <w:r>
+              <w:t xml:space="preserve"> as our IDE to develop</w:t>
+            </w:r>
+            <w:r>
+              <w:t xml:space="preserve"> an android chat application </w:t>
+            </w:r>
+            <w:r>
+              <w:t>that</w:t>
+            </w:r>
+            <w:r>
+              <w:t xml:space="preserve"> will work on Local LAN. Every group member was asked to learn </w:t>
+            </w:r>
+            <w:r>
+              <w:t xml:space="preserve">about </w:t>
+            </w:r>
+            <w:bookmarkStart w:id="0" w:name="_GoBack"/>
+            <w:bookmarkEnd w:id="0"/>
+            <w:r>
+              <w:t xml:space="preserve">socket programming. </w:t>
             </w:r>
           </w:p>
         </w:tc>
@@ -2635,19 +2662,9 @@
             <w:pPr>
               <w:jc w:val="both"/>
             </w:pPr>
-            <w:proofErr w:type="spellStart"/>
             <w:r>
-              <w:t>Akhtar</w:t>
+              <w:t>Akhtar Zaman</w:t>
             </w:r>
-            <w:proofErr w:type="spellEnd"/>
-            <w:r>
-              <w:t xml:space="preserve"> </w:t>
-            </w:r>
-            <w:proofErr w:type="spellStart"/>
-            <w:r>
-              <w:t>Zaman</w:t>
-            </w:r>
-            <w:proofErr w:type="spellEnd"/>
           </w:p>
         </w:tc>
       </w:tr>
@@ -2726,7 +2743,7 @@
       </w:pPr>
     </w:pPrDefault>
   </w:docDefaults>
-  <w:latentStyles w:defLockedState="0" w:defUIPriority="99" w:defSemiHidden="1" w:defUnhideWhenUsed="1" w:defQFormat="0" w:count="267">
+  <w:latentStyles w:defLockedState="0" w:defUIPriority="99" w:defSemiHidden="1" w:defUnhideWhenUsed="1" w:defQFormat="0" w:count="276">
     <w:lsdException w:name="Normal" w:semiHidden="0" w:uiPriority="0" w:unhideWhenUsed="0" w:qFormat="1"/>
     <w:lsdException w:name="heading 1" w:semiHidden="0" w:uiPriority="9" w:unhideWhenUsed="0" w:qFormat="1"/>
     <w:lsdException w:name="heading 2" w:uiPriority="9" w:qFormat="1"/>
@@ -2951,7 +2968,7 @@
 </file>
 
 <file path=word/stylesWithEffects.xml><?xml version="1.0" encoding="utf-8"?>
-<w:styles xmlns:wpc="http://schemas.microsoft.com/office/word/2010/wordprocessingCanvas" xmlns:mc="http://schemas.openxmlformats.org/markup-compatibility/2006" xmlns:o="urn:schemas-microsoft-com:office:office" xmlns:r="http://schemas.openxmlformats.org/officeDocument/2006/relationships" xmlns:m="http://schemas.openxmlformats.org/officeDocument/2006/math" xmlns:v="urn:schemas-microsoft-com:vml" xmlns:wp14="http://schemas.microsoft.com/office/word/2010/wordprocessingDrawing" xmlns:wp="http://schemas.openxmlformats.org/drawingml/2006/wordprocessingDrawing" xmlns:w10="urn:schemas-microsoft-com:office:word" xmlns:w="http://schemas.openxmlformats.org/wordprocessingml/2006/main" xmlns:w14="http://schemas.microsoft.com/office/word/2010/wordml" xmlns:wpg="http://schemas.microsoft.com/office/word/2010/wordprocessingGroup" xmlns:wpi="http://schemas.microsoft.com/office/word/2010/wordprocessingInk" xmlns:wne="http://schemas.microsoft.com/office/word/2006/wordml" xmlns:wps="http://schemas.microsoft.com/office/word/2010/wordprocessingShape" mc:Ignorable="w14 wp14">
+<w:styles xmlns:wpc="http://schemas.microsoft.com/office/word/2010/wordprocessingCanvas" xmlns:mo="http://schemas.microsoft.com/office/mac/office/2008/main" xmlns:mc="http://schemas.openxmlformats.org/markup-compatibility/2006" xmlns:mv="urn:schemas-microsoft-com:mac:vml" xmlns:o="urn:schemas-microsoft-com:office:office" xmlns:r="http://schemas.openxmlformats.org/officeDocument/2006/relationships" xmlns:m="http://schemas.openxmlformats.org/officeDocument/2006/math" xmlns:v="urn:schemas-microsoft-com:vml" xmlns:wp14="http://schemas.microsoft.com/office/word/2010/wordprocessingDrawing" xmlns:wp="http://schemas.openxmlformats.org/drawingml/2006/wordprocessingDrawing" xmlns:w10="urn:schemas-microsoft-com:office:word" xmlns:w="http://schemas.openxmlformats.org/wordprocessingml/2006/main" xmlns:w14="http://schemas.microsoft.com/office/word/2010/wordml" xmlns:wpg="http://schemas.microsoft.com/office/word/2010/wordprocessingGroup" xmlns:wpi="http://schemas.microsoft.com/office/word/2010/wordprocessingInk" xmlns:wne="http://schemas.microsoft.com/office/word/2006/wordml" xmlns:wps="http://schemas.microsoft.com/office/word/2010/wordprocessingShape" mc:Ignorable="w14 wp14">
   <w:docDefaults>
     <w:rPrDefault>
       <w:rPr>
@@ -2967,7 +2984,7 @@
       </w:pPr>
     </w:pPrDefault>
   </w:docDefaults>
-  <w:latentStyles w:defLockedState="0" w:defUIPriority="99" w:defSemiHidden="1" w:defUnhideWhenUsed="1" w:defQFormat="0" w:count="267">
+  <w:latentStyles w:defLockedState="0" w:defUIPriority="99" w:defSemiHidden="1" w:defUnhideWhenUsed="1" w:defQFormat="0" w:count="276">
     <w:lsdException w:name="Normal" w:semiHidden="0" w:uiPriority="0" w:unhideWhenUsed="0" w:qFormat="1"/>
     <w:lsdException w:name="heading 1" w:semiHidden="0" w:uiPriority="9" w:unhideWhenUsed="0" w:qFormat="1"/>
     <w:lsdException w:name="heading 2" w:uiPriority="9" w:qFormat="1"/>

</xml_diff>